<commit_message>
Even changes between MarkDown and word
</commit_message>
<xml_diff>
--- a/Document Files/Privacy Policy.docx
+++ b/Document Files/Privacy Policy.docx
@@ -46,7 +46,7 @@
           <w:sz w:val="23"/>
           <w:szCs w:val="23"/>
         </w:rPr>
-        <w:t xml:space="preserve">Last Modified on </w:t>
+        <w:t>Last Modified on</w:t>
       </w:r>
       <w:r>
         <w:rPr>
@@ -57,62 +57,7 @@
           <w:sz w:val="23"/>
           <w:szCs w:val="23"/>
         </w:rPr>
-        <w:t>May</w:t>
-      </w:r>
-      <w:r>
-        <w:rPr>
-          <w:rFonts w:ascii="Georgia" w:eastAsia="Times New Roman" w:hAnsi="Georgia" w:cs="Times New Roman"/>
-          <w:i/>
-          <w:iCs/>
-          <w:color w:val="333333"/>
-          <w:sz w:val="23"/>
-          <w:szCs w:val="23"/>
-        </w:rPr>
-        <w:t xml:space="preserve"> </w:t>
-      </w:r>
-      <w:r>
-        <w:rPr>
-          <w:rFonts w:ascii="Georgia" w:eastAsia="Times New Roman" w:hAnsi="Georgia" w:cs="Times New Roman"/>
-          <w:i/>
-          <w:iCs/>
-          <w:color w:val="333333"/>
-          <w:sz w:val="23"/>
-          <w:szCs w:val="23"/>
-        </w:rPr>
-        <w:t>1</w:t>
-      </w:r>
-      <w:r>
-        <w:rPr>
-          <w:rFonts w:ascii="Georgia" w:eastAsia="Times New Roman" w:hAnsi="Georgia" w:cs="Times New Roman"/>
-          <w:i/>
-          <w:iCs/>
-          <w:color w:val="333333"/>
-          <w:sz w:val="23"/>
-          <w:szCs w:val="23"/>
-        </w:rPr>
-        <w:t>9</w:t>
-      </w:r>
-      <w:r>
-        <w:rPr>
-          <w:rFonts w:ascii="Georgia" w:eastAsia="Times New Roman" w:hAnsi="Georgia" w:cs="Times New Roman"/>
-          <w:i/>
-          <w:iCs/>
-          <w:color w:val="333333"/>
-          <w:sz w:val="23"/>
-          <w:szCs w:val="23"/>
-        </w:rPr>
-        <w:t>, 202</w:t>
-      </w:r>
-      <w:r>
-        <w:rPr>
-          <w:rFonts w:ascii="Georgia" w:eastAsia="Times New Roman" w:hAnsi="Georgia" w:cs="Times New Roman"/>
-          <w:i/>
-          <w:iCs/>
-          <w:color w:val="333333"/>
-          <w:sz w:val="23"/>
-          <w:szCs w:val="23"/>
-        </w:rPr>
-        <w:t>1</w:t>
+        <w:t xml:space="preserve"> June 9, 2021</w:t>
       </w:r>
     </w:p>
     <w:p>
@@ -1097,7 +1042,25 @@
           <w:sz w:val="23"/>
           <w:szCs w:val="23"/>
         </w:rPr>
-        <w:t xml:space="preserve"> Users, whether or not they are signed in. We also explicitly and publicly share this information publicly in a machine-readable format with </w:t>
+        <w:t xml:space="preserve"> Users, whether or not they are signed in. We also explicitly and publicly share this information publicly in a machine-readable</w:t>
+      </w:r>
+      <w:r>
+        <w:rPr>
+          <w:rFonts w:ascii="Georgia" w:eastAsia="Times New Roman" w:hAnsi="Georgia" w:cs="Times New Roman"/>
+          <w:color w:val="333333"/>
+          <w:sz w:val="23"/>
+          <w:szCs w:val="23"/>
+        </w:rPr>
+        <w:t xml:space="preserve"> or human readable</w:t>
+      </w:r>
+      <w:r>
+        <w:rPr>
+          <w:rFonts w:ascii="Georgia" w:eastAsia="Times New Roman" w:hAnsi="Georgia" w:cs="Times New Roman"/>
+          <w:color w:val="333333"/>
+          <w:sz w:val="23"/>
+          <w:szCs w:val="23"/>
+        </w:rPr>
+        <w:t xml:space="preserve"> format with </w:t>
       </w:r>
       <w:r>
         <w:rPr>
@@ -1128,27 +1091,7 @@
           <w:sz w:val="23"/>
           <w:szCs w:val="23"/>
         </w:rPr>
-        <w:t xml:space="preserve">We share Personal Information associated with Users’ registration and account (IP address, email address, </w:t>
-      </w:r>
-      <w:proofErr w:type="gramStart"/>
-      <w:r>
-        <w:rPr>
-          <w:rFonts w:ascii="Georgia" w:eastAsia="Times New Roman" w:hAnsi="Georgia" w:cs="Times New Roman"/>
-          <w:color w:val="333333"/>
-          <w:sz w:val="23"/>
-          <w:szCs w:val="23"/>
-        </w:rPr>
-        <w:t>etc.</w:t>
-      </w:r>
-      <w:proofErr w:type="gramEnd"/>
-      <w:r>
-        <w:rPr>
-          <w:rFonts w:ascii="Georgia" w:eastAsia="Times New Roman" w:hAnsi="Georgia" w:cs="Times New Roman"/>
-          <w:color w:val="333333"/>
-          <w:sz w:val="23"/>
-          <w:szCs w:val="23"/>
-        </w:rPr>
-        <w:t>)</w:t>
+        <w:t>We share Personal Information associated with Users’ registration and account (IP address, email address, etc.)</w:t>
       </w:r>
       <w:r>
         <w:rPr>
@@ -1485,19 +1428,8 @@
           <w:sz w:val="23"/>
           <w:szCs w:val="23"/>
         </w:rPr>
-        <w:t xml:space="preserve">If We believe Your actions violate a law, regulation, this Privacy Policy, or any applicable website or app's terms of use, or if You threaten the rights, property or safety of Us, Our Websites, Our Apps, any other Users, or third </w:t>
-      </w:r>
-      <w:proofErr w:type="gramStart"/>
-      <w:r>
-        <w:rPr>
-          <w:rFonts w:ascii="Georgia" w:eastAsia="Times New Roman" w:hAnsi="Georgia" w:cs="Times New Roman"/>
-          <w:color w:val="333333"/>
-          <w:sz w:val="23"/>
-          <w:szCs w:val="23"/>
-        </w:rPr>
-        <w:t>party;</w:t>
-      </w:r>
-      <w:proofErr w:type="gramEnd"/>
+        <w:t>If We believe Your actions violate a law, regulation, this Privacy Policy, or any applicable website or app's terms of use, or if You threaten the rights, property or safety of Us, Our Websites, Our Apps, any other Users, or third party;</w:t>
+      </w:r>
     </w:p>
     <w:p>
       <w:pPr>
@@ -1523,19 +1455,8 @@
           <w:sz w:val="23"/>
           <w:szCs w:val="23"/>
         </w:rPr>
-        <w:t xml:space="preserve">If, in Our sole discretion, We believe disclosure is necessary to investigate or resolve possible problems or inquiries, to protect Our assets, to defend Our interests or comply with Our legal and regulatory obligations; or to protect a User's </w:t>
-      </w:r>
-      <w:proofErr w:type="gramStart"/>
-      <w:r>
-        <w:rPr>
-          <w:rFonts w:ascii="Georgia" w:eastAsia="Times New Roman" w:hAnsi="Georgia" w:cs="Times New Roman"/>
-          <w:color w:val="333333"/>
-          <w:sz w:val="23"/>
-          <w:szCs w:val="23"/>
-        </w:rPr>
-        <w:t>safety;</w:t>
-      </w:r>
-      <w:proofErr w:type="gramEnd"/>
+        <w:t>If, in Our sole discretion, We believe disclosure is necessary to investigate or resolve possible problems or inquiries, to protect Our assets, to defend Our interests or comply with Our legal and regulatory obligations; or to protect a User's safety;</w:t>
+      </w:r>
     </w:p>
     <w:p>
       <w:pPr>
@@ -1637,27 +1558,7 @@
           <w:sz w:val="23"/>
           <w:szCs w:val="23"/>
         </w:rPr>
-        <w:t xml:space="preserve"> may occasionally send You an email to tell You about new features, solicit Your feedback, or just keep You up to date with </w:t>
-      </w:r>
-      <w:proofErr w:type="gramStart"/>
-      <w:r>
-        <w:rPr>
-          <w:rFonts w:ascii="Georgia" w:eastAsia="Times New Roman" w:hAnsi="Georgia" w:cs="Times New Roman"/>
-          <w:color w:val="333333"/>
-          <w:sz w:val="23"/>
-          <w:szCs w:val="23"/>
-        </w:rPr>
-        <w:t>what's</w:t>
-      </w:r>
-      <w:proofErr w:type="gramEnd"/>
-      <w:r>
-        <w:rPr>
-          <w:rFonts w:ascii="Georgia" w:eastAsia="Times New Roman" w:hAnsi="Georgia" w:cs="Times New Roman"/>
-          <w:color w:val="333333"/>
-          <w:sz w:val="23"/>
-          <w:szCs w:val="23"/>
-        </w:rPr>
-        <w:t xml:space="preserve"> going on with </w:t>
+        <w:t xml:space="preserve"> may occasionally send You an email to tell You about new features, solicit Your feedback, or just keep You up to date with what's going on with </w:t>
       </w:r>
       <w:r>
         <w:rPr>
@@ -2012,27 +1913,7 @@
           <w:sz w:val="23"/>
           <w:szCs w:val="23"/>
         </w:rPr>
-        <w:t xml:space="preserve">Personal information associated with Observations (time, date, location, </w:t>
-      </w:r>
-      <w:proofErr w:type="gramStart"/>
-      <w:r>
-        <w:rPr>
-          <w:rFonts w:ascii="Georgia" w:eastAsia="Times New Roman" w:hAnsi="Georgia" w:cs="Times New Roman"/>
-          <w:color w:val="333333"/>
-          <w:sz w:val="23"/>
-          <w:szCs w:val="23"/>
-        </w:rPr>
-        <w:t>etc.</w:t>
-      </w:r>
-      <w:proofErr w:type="gramEnd"/>
-      <w:r>
-        <w:rPr>
-          <w:rFonts w:ascii="Georgia" w:eastAsia="Times New Roman" w:hAnsi="Georgia" w:cs="Times New Roman"/>
-          <w:color w:val="333333"/>
-          <w:sz w:val="23"/>
-          <w:szCs w:val="23"/>
-        </w:rPr>
-        <w:t>) may remain attached to Observations, even after You have closed Your account unless You request that We delete it.</w:t>
+        <w:t>Personal information associated with Observations (time, date, location, etc.) may remain attached to Observations, even after You have closed Your account unless You request that We delete it.</w:t>
       </w:r>
     </w:p>
     <w:p>
@@ -2261,92 +2142,6 @@
     <w:p>
       <w:pPr>
         <w:shd w:val="clear" w:color="auto" w:fill="FFFFFF"/>
-        <w:spacing w:after="0" w:line="360" w:lineRule="auto"/>
-        <w:textAlignment w:val="baseline"/>
-        <w:rPr>
-          <w:rFonts w:ascii="Georgia" w:eastAsia="Times New Roman" w:hAnsi="Georgia" w:cs="Times New Roman"/>
-          <w:color w:val="333333"/>
-          <w:sz w:val="23"/>
-          <w:szCs w:val="23"/>
-        </w:rPr>
-      </w:pPr>
-      <w:bookmarkStart w:id="10" w:name="european-rights"/>
-      <w:bookmarkEnd w:id="10"/>
-      <w:r>
-        <w:rPr>
-          <w:rFonts w:ascii="Georgia" w:eastAsia="Times New Roman" w:hAnsi="Georgia" w:cs="Times New Roman"/>
-          <w:color w:val="333333"/>
-          <w:sz w:val="23"/>
-          <w:szCs w:val="23"/>
-        </w:rPr>
-        <w:t xml:space="preserve">Please note that for Your safety and security, We may ask You to verify Your identity before responding to such requests. For any such information or requests, contact the </w:t>
-      </w:r>
-      <w:r>
-        <w:rPr>
-          <w:rFonts w:ascii="Georgia" w:eastAsia="Times New Roman" w:hAnsi="Georgia" w:cs="Times New Roman"/>
-          <w:color w:val="333333"/>
-          <w:sz w:val="23"/>
-          <w:szCs w:val="23"/>
-        </w:rPr>
-        <w:t>AnimalTrack</w:t>
-      </w:r>
-      <w:r>
-        <w:rPr>
-          <w:rFonts w:ascii="Georgia" w:eastAsia="Times New Roman" w:hAnsi="Georgia" w:cs="Times New Roman"/>
-          <w:color w:val="333333"/>
-          <w:sz w:val="23"/>
-          <w:szCs w:val="23"/>
-        </w:rPr>
-        <w:t xml:space="preserve"> Data Protection Officer at </w:t>
-      </w:r>
-      <w:hyperlink r:id="rId5" w:history="1">
-        <w:r>
-          <w:rPr>
-            <w:rFonts w:ascii="inherit" w:eastAsia="Times New Roman" w:hAnsi="inherit" w:cs="Times New Roman"/>
-            <w:color w:val="3366CC"/>
-            <w:sz w:val="23"/>
-            <w:szCs w:val="23"/>
-            <w:u w:val="single"/>
-            <w:bdr w:val="none" w:sz="0" w:space="0" w:color="auto" w:frame="1"/>
-          </w:rPr>
-          <w:t>privacy@</w:t>
-        </w:r>
-        <w:r>
-          <w:rPr>
-            <w:rFonts w:ascii="inherit" w:eastAsia="Times New Roman" w:hAnsi="inherit" w:cs="Times New Roman"/>
-            <w:color w:val="3366CC"/>
-            <w:sz w:val="23"/>
-            <w:szCs w:val="23"/>
-            <w:u w:val="single"/>
-            <w:bdr w:val="none" w:sz="0" w:space="0" w:color="auto" w:frame="1"/>
-          </w:rPr>
-          <w:t>AnimalTrack</w:t>
-        </w:r>
-        <w:r>
-          <w:rPr>
-            <w:rFonts w:ascii="inherit" w:eastAsia="Times New Roman" w:hAnsi="inherit" w:cs="Times New Roman"/>
-            <w:color w:val="3366CC"/>
-            <w:sz w:val="23"/>
-            <w:szCs w:val="23"/>
-            <w:u w:val="single"/>
-            <w:bdr w:val="none" w:sz="0" w:space="0" w:color="auto" w:frame="1"/>
-          </w:rPr>
-          <w:t>.org</w:t>
-        </w:r>
-      </w:hyperlink>
-      <w:r>
-        <w:rPr>
-          <w:rFonts w:ascii="Georgia" w:eastAsia="Times New Roman" w:hAnsi="Georgia" w:cs="Times New Roman"/>
-          <w:color w:val="333333"/>
-          <w:sz w:val="23"/>
-          <w:szCs w:val="23"/>
-        </w:rPr>
-        <w:t>.</w:t>
-      </w:r>
-    </w:p>
-    <w:p>
-      <w:pPr>
-        <w:shd w:val="clear" w:color="auto" w:fill="FFFFFF"/>
         <w:spacing w:after="120" w:line="360" w:lineRule="auto"/>
         <w:textAlignment w:val="baseline"/>
         <w:outlineLvl w:val="3"/>
@@ -2357,6 +2152,8 @@
           <w:szCs w:val="29"/>
         </w:rPr>
       </w:pPr>
+      <w:bookmarkStart w:id="10" w:name="european-rights"/>
+      <w:bookmarkEnd w:id="10"/>
       <w:r>
         <w:rPr>
           <w:rFonts w:ascii="Trebuchet MS" w:eastAsia="Times New Roman" w:hAnsi="Trebuchet MS" w:cs="Times New Roman"/>
@@ -2581,7 +2378,25 @@
           <w:sz w:val="23"/>
           <w:szCs w:val="23"/>
         </w:rPr>
-        <w:t xml:space="preserve"> Websites when any material </w:t>
+        <w:t xml:space="preserve"> Websites when any material changes have been made, and </w:t>
+      </w:r>
+      <w:r>
+        <w:rPr>
+          <w:rFonts w:ascii="Georgia" w:eastAsia="Times New Roman" w:hAnsi="Georgia" w:cs="Times New Roman"/>
+          <w:color w:val="333333"/>
+          <w:sz w:val="23"/>
+          <w:szCs w:val="23"/>
+        </w:rPr>
+        <w:t>AnimalTrack</w:t>
+      </w:r>
+      <w:r>
+        <w:rPr>
+          <w:rFonts w:ascii="Georgia" w:eastAsia="Times New Roman" w:hAnsi="Georgia" w:cs="Times New Roman"/>
+          <w:color w:val="333333"/>
+          <w:sz w:val="23"/>
+          <w:szCs w:val="23"/>
+        </w:rPr>
+        <w:t xml:space="preserve"> encourages visitors to check this Privacy Policy often so You are aware of the most current terms and conditions that apply to You. The </w:t>
       </w:r>
       <w:r>
         <w:rPr>
@@ -2591,25 +2406,7 @@
           <w:szCs w:val="23"/>
         </w:rPr>
         <w:lastRenderedPageBreak/>
-        <w:t xml:space="preserve">changes have been made, and </w:t>
-      </w:r>
-      <w:r>
-        <w:rPr>
-          <w:rFonts w:ascii="Georgia" w:eastAsia="Times New Roman" w:hAnsi="Georgia" w:cs="Times New Roman"/>
-          <w:color w:val="333333"/>
-          <w:sz w:val="23"/>
-          <w:szCs w:val="23"/>
-        </w:rPr>
-        <w:t>AnimalTrack</w:t>
-      </w:r>
-      <w:r>
-        <w:rPr>
-          <w:rFonts w:ascii="Georgia" w:eastAsia="Times New Roman" w:hAnsi="Georgia" w:cs="Times New Roman"/>
-          <w:color w:val="333333"/>
-          <w:sz w:val="23"/>
-          <w:szCs w:val="23"/>
-        </w:rPr>
-        <w:t xml:space="preserve"> encourages visitors to check this Privacy Policy often so You are aware of the most current terms and conditions that apply to You. The revisions are effective immediately upon posting. Your continued use of this site after any change in this Privacy Policy will constitute Your acceptance of such change.</w:t>
+        <w:t>revisions are effective immediately upon posting. Your continued use of this site after any change in this Privacy Policy will constitute Your acceptance of such change.</w:t>
       </w:r>
     </w:p>
     <w:p>
@@ -2707,29 +2504,18 @@
           <w:sz w:val="23"/>
           <w:szCs w:val="23"/>
         </w:rPr>
-        <w:t xml:space="preserve">If any User of Our Websites, Apps, or any Subscriber has any questions about this Privacy Policy, please contact the </w:t>
-      </w:r>
-      <w:proofErr w:type="gramStart"/>
-      <w:r>
-        <w:rPr>
-          <w:rFonts w:ascii="Georgia" w:eastAsia="Times New Roman" w:hAnsi="Georgia" w:cs="Times New Roman"/>
-          <w:color w:val="333333"/>
-          <w:sz w:val="23"/>
-          <w:szCs w:val="23"/>
-        </w:rPr>
-        <w:t>out email</w:t>
-      </w:r>
-      <w:proofErr w:type="gramEnd"/>
-      <w:r>
-        <w:rPr>
-          <w:rFonts w:ascii="Georgia" w:eastAsia="Times New Roman" w:hAnsi="Georgia" w:cs="Times New Roman"/>
-          <w:color w:val="333333"/>
-          <w:sz w:val="23"/>
-          <w:szCs w:val="23"/>
-        </w:rPr>
-        <w:t xml:space="preserve"> managing address, </w:t>
-      </w:r>
-      <w:hyperlink r:id="rId6" w:history="1">
+        <w:t>If any User of Our Websites, Apps, or any Subscriber has any questions about this Privacy Policy, please contact the</w:t>
+      </w:r>
+      <w:r>
+        <w:rPr>
+          <w:rFonts w:ascii="Georgia" w:eastAsia="Times New Roman" w:hAnsi="Georgia" w:cs="Times New Roman"/>
+          <w:color w:val="333333"/>
+          <w:sz w:val="23"/>
+          <w:szCs w:val="23"/>
+        </w:rPr>
+        <w:t xml:space="preserve"> email managing address, </w:t>
+      </w:r>
+      <w:hyperlink r:id="rId5" w:history="1">
         <w:r>
           <w:rPr>
             <w:rStyle w:val="Hyperlink"/>

</xml_diff>